<commit_message>
Actualizacion del documento con anotaciones de libreta.
</commit_message>
<xml_diff>
--- a/Documento del estado del sistema VASPA - 12-03-19.docx
+++ b/Documento del estado del sistema VASPA - 12-03-19.docx
@@ -1,6 +1,6 @@
 
 <file path=word/document.xml><?xml version="1.0" encoding="utf-8"?>
-<w:document xmlns:wpc="http://schemas.microsoft.com/office/word/2010/wordprocessingCanvas" xmlns:mc="http://schemas.openxmlformats.org/markup-compatibility/2006" xmlns:o="urn:schemas-microsoft-com:office:office" xmlns:r="http://schemas.openxmlformats.org/officeDocument/2006/relationships" xmlns:m="http://schemas.openxmlformats.org/officeDocument/2006/math" xmlns:v="urn:schemas-microsoft-com:vml" xmlns:wp14="http://schemas.microsoft.com/office/word/2010/wordprocessingDrawing" xmlns:wp="http://schemas.openxmlformats.org/drawingml/2006/wordprocessingDrawing" xmlns:w10="urn:schemas-microsoft-com:office:word" xmlns:w="http://schemas.openxmlformats.org/wordprocessingml/2006/main" xmlns:w14="http://schemas.microsoft.com/office/word/2010/wordml" xmlns:wpg="http://schemas.microsoft.com/office/word/2010/wordprocessingGroup" xmlns:wpi="http://schemas.microsoft.com/office/word/2010/wordprocessingInk" xmlns:wne="http://schemas.microsoft.com/office/word/2006/wordml" xmlns:wps="http://schemas.microsoft.com/office/word/2010/wordprocessingShape" mc:Ignorable="w14 wp14">
+<w:document xmlns:ve="http://schemas.openxmlformats.org/markup-compatibility/2006" xmlns:o="urn:schemas-microsoft-com:office:office" xmlns:r="http://schemas.openxmlformats.org/officeDocument/2006/relationships" xmlns:m="http://schemas.openxmlformats.org/officeDocument/2006/math" xmlns:v="urn:schemas-microsoft-com:vml" xmlns:wp="http://schemas.openxmlformats.org/drawingml/2006/wordprocessingDrawing" xmlns:w10="urn:schemas-microsoft-com:office:word" xmlns:w="http://schemas.openxmlformats.org/wordprocessingml/2006/main" xmlns:wne="http://schemas.microsoft.com/office/word/2006/wordml">
   <w:body>
     <w:p>
       <w:pPr>
@@ -57,7 +57,7 @@
           <w:bottom w:w="55" w:type="dxa"/>
           <w:right w:w="55" w:type="dxa"/>
         </w:tblCellMar>
-        <w:tblLook w:val="04A0" w:firstRow="1" w:lastRow="0" w:firstColumn="1" w:lastColumn="0" w:noHBand="0" w:noVBand="1"/>
+        <w:tblLook w:val="04A0"/>
       </w:tblPr>
       <w:tblGrid>
         <w:gridCol w:w="910"/>
@@ -1565,21 +1565,7 @@
         <w:rPr>
           <w:b/>
         </w:rPr>
-        <w:t>Haría un documento de sitio (</w:t>
-      </w:r>
-      <w:proofErr w:type="gramStart"/>
-      <w:r>
-        <w:rPr>
-          <w:b/>
-        </w:rPr>
-        <w:t>?</w:t>
-      </w:r>
-      <w:proofErr w:type="gramEnd"/>
-      <w:r>
-        <w:rPr>
-          <w:b/>
-        </w:rPr>
-        <w:t xml:space="preserve"> Tipo que tenga donde se arranca y como se llega de donde hasta donde.</w:t>
+        <w:t>Haría un documento de sitio (? Tipo que tenga donde se arranca y como se llega de donde hasta donde.</w:t>
       </w:r>
       <w:r>
         <w:rPr>
@@ -2075,15 +2061,7 @@
         <w:t>-</w:t>
       </w:r>
       <w:r>
-        <w:t>Carpeta "Diagramas de Clase" (</w:t>
-      </w:r>
-      <w:proofErr w:type="gramStart"/>
-      <w:r>
-        <w:t>Incompleto ??</w:t>
-      </w:r>
-      <w:proofErr w:type="gramEnd"/>
-      <w:r>
-        <w:t xml:space="preserve"> Ver)</w:t>
+        <w:t>Carpeta "Diagramas de Clase" (Incompleto ?? Ver)</w:t>
       </w:r>
     </w:p>
     <w:p>
@@ -2293,15 +2271,7 @@
       </w:r>
       <w:proofErr w:type="spellEnd"/>
       <w:r>
-        <w:t xml:space="preserve">, </w:t>
-      </w:r>
-      <w:proofErr w:type="spellStart"/>
-      <w:r>
-        <w:t>doc</w:t>
-      </w:r>
-      <w:proofErr w:type="spellEnd"/>
-      <w:r>
-        <w:t>, etc.) a PDF</w:t>
+        <w:t>, doc, etc.) a PDF</w:t>
       </w:r>
       <w:r>
         <w:t xml:space="preserve"> y se intenta cargar el mismo</w:t>
@@ -2456,6 +2426,184 @@
       <w:r>
         <w:t>IDEA3: Utilizar OCR para reconocer el código de asignatura y los datos que necesitamos para ubicar el PDF y solo pedirle confirmación ;)</w:t>
       </w:r>
+    </w:p>
+    <w:p/>
+    <w:p>
+      <w:pPr>
+        <w:pStyle w:val="Prrafodelista"/>
+        <w:numPr>
+          <w:ilvl w:val="0"/>
+          <w:numId w:val="1"/>
+        </w:numPr>
+        <w:rPr>
+          <w:b/>
+        </w:rPr>
+      </w:pPr>
+      <w:r>
+        <w:rPr>
+          <w:b/>
+        </w:rPr>
+        <w:t>Anotaciones varias de libreta</w:t>
+      </w:r>
+      <w:r>
+        <w:rPr>
+          <w:b/>
+        </w:rPr>
+        <w:t>:</w:t>
+      </w:r>
+    </w:p>
+    <w:p>
+      <w:r>
+        <w:t>-</w:t>
+      </w:r>
+      <w:r>
+        <w:t xml:space="preserve">En cuanto al "seguimiento de los programas", se </w:t>
+      </w:r>
+      <w:r>
+        <w:t>podría</w:t>
+      </w:r>
+      <w:r>
+        <w:t xml:space="preserve"> agregar unos </w:t>
+      </w:r>
+      <w:proofErr w:type="spellStart"/>
+      <w:r>
+        <w:t>checkbox</w:t>
+      </w:r>
+      <w:proofErr w:type="spellEnd"/>
+      <w:r>
+        <w:t xml:space="preserve"> donde se marque con una tilde su estado (corregido, revisado, escaneado, </w:t>
+      </w:r>
+      <w:r>
+        <w:t>etc.</w:t>
+      </w:r>
+      <w:r>
+        <w:t xml:space="preserve">). Era una sugerencia de la </w:t>
+      </w:r>
+      <w:r>
+        <w:t>cátedra</w:t>
+      </w:r>
+      <w:r>
+        <w:t xml:space="preserve">. </w:t>
+      </w:r>
+    </w:p>
+    <w:p>
+      <w:r>
+        <w:t>-</w:t>
+      </w:r>
+      <w:r>
+        <w:t xml:space="preserve">Cada área le da el visto bueno, antes de imprimir el programa. </w:t>
+      </w:r>
+    </w:p>
+    <w:p>
+      <w:r>
+        <w:t>-</w:t>
+      </w:r>
+      <w:r>
+        <w:t xml:space="preserve">Las asignaturas son de un solo departamento, pero pertenecen a varias carreras. </w:t>
+      </w:r>
+    </w:p>
+    <w:p>
+      <w:r>
+        <w:t>-</w:t>
+      </w:r>
+      <w:r>
+        <w:t xml:space="preserve">Gestionar los planes. </w:t>
+      </w:r>
+    </w:p>
+    <w:p>
+      <w:r>
+        <w:lastRenderedPageBreak/>
+        <w:t>-</w:t>
+      </w:r>
+      <w:r>
+        <w:t xml:space="preserve">Ver como clasificar los programas (por rango, año, </w:t>
+      </w:r>
+      <w:r>
+        <w:t>etc.</w:t>
+      </w:r>
+      <w:r>
+        <w:t xml:space="preserve">). </w:t>
+      </w:r>
+    </w:p>
+    <w:p>
+      <w:r>
+        <w:t>-</w:t>
+      </w:r>
+      <w:r>
+        <w:t xml:space="preserve">Subir cada programa con la firma </w:t>
+      </w:r>
+    </w:p>
+    <w:p>
+      <w:r>
+        <w:t>-</w:t>
+      </w:r>
+      <w:r>
+        <w:t xml:space="preserve">El profesor  </w:t>
+      </w:r>
+      <w:r>
+        <w:t>debería</w:t>
+      </w:r>
+      <w:r>
+        <w:t xml:space="preserve"> poder acceder al historial de materias cargadas. </w:t>
+      </w:r>
+    </w:p>
+    <w:p>
+      <w:r>
+        <w:t>-</w:t>
+      </w:r>
+      <w:r>
+        <w:t xml:space="preserve">Tener una </w:t>
+      </w:r>
+      <w:r>
+        <w:t>visión</w:t>
+      </w:r>
+      <w:r>
+        <w:t xml:space="preserve"> de los "estados" del programa. (Borrador-se puede modificar - , presentado, aprobado -no se puede modificar -)</w:t>
+      </w:r>
+    </w:p>
+    <w:p>
+      <w:r>
+        <w:t>-</w:t>
+      </w:r>
+      <w:r>
+        <w:t>Cargar en el sistema los programas pendientes de años anteriores (carga en bloque).</w:t>
+      </w:r>
+    </w:p>
+    <w:p>
+      <w:r>
+        <w:t>-</w:t>
+      </w:r>
+      <w:r>
+        <w:t>Tener en cuenta filtros por tener demasiadas asignaturas. (por plan, fecha o carrera)</w:t>
+      </w:r>
+    </w:p>
+    <w:p>
+      <w:r>
+        <w:t>-</w:t>
+      </w:r>
+      <w:r>
+        <w:t xml:space="preserve">Pantalla de introducción al sistema y un botón de acceso para los profesores. </w:t>
+      </w:r>
+    </w:p>
+    <w:p>
+      <w:pPr>
+        <w:rPr>
+          <w:b/>
+        </w:rPr>
+      </w:pPr>
+      <w:r>
+        <w:rPr>
+          <w:b/>
+        </w:rPr>
+        <w:t xml:space="preserve"> </w:t>
+      </w:r>
+    </w:p>
+    <w:p>
+      <w:pPr>
+        <w:rPr>
+          <w:b/>
+        </w:rPr>
+      </w:pPr>
     </w:p>
     <w:p/>
     <w:sectPr>
@@ -2469,7 +2617,7 @@
 </file>
 
 <file path=word/numbering.xml><?xml version="1.0" encoding="utf-8"?>
-<w:numbering xmlns:wpc="http://schemas.microsoft.com/office/word/2010/wordprocessingCanvas" xmlns:mc="http://schemas.openxmlformats.org/markup-compatibility/2006" xmlns:o="urn:schemas-microsoft-com:office:office" xmlns:r="http://schemas.openxmlformats.org/officeDocument/2006/relationships" xmlns:m="http://schemas.openxmlformats.org/officeDocument/2006/math" xmlns:v="urn:schemas-microsoft-com:vml" xmlns:wp14="http://schemas.microsoft.com/office/word/2010/wordprocessingDrawing" xmlns:wp="http://schemas.openxmlformats.org/drawingml/2006/wordprocessingDrawing" xmlns:w10="urn:schemas-microsoft-com:office:word" xmlns:w="http://schemas.openxmlformats.org/wordprocessingml/2006/main" xmlns:w14="http://schemas.microsoft.com/office/word/2010/wordml" xmlns:wpg="http://schemas.microsoft.com/office/word/2010/wordprocessingGroup" xmlns:wpi="http://schemas.microsoft.com/office/word/2010/wordprocessingInk" xmlns:wne="http://schemas.microsoft.com/office/word/2006/wordml" xmlns:wps="http://schemas.microsoft.com/office/word/2010/wordprocessingShape" mc:Ignorable="w14 wp14">
+<w:numbering xmlns:ve="http://schemas.openxmlformats.org/markup-compatibility/2006" xmlns:o="urn:schemas-microsoft-com:office:office" xmlns:r="http://schemas.openxmlformats.org/officeDocument/2006/relationships" xmlns:m="http://schemas.openxmlformats.org/officeDocument/2006/math" xmlns:v="urn:schemas-microsoft-com:vml" xmlns:wp="http://schemas.openxmlformats.org/drawingml/2006/wordprocessingDrawing" xmlns:w10="urn:schemas-microsoft-com:office:word" xmlns:w="http://schemas.openxmlformats.org/wordprocessingml/2006/main" xmlns:wne="http://schemas.microsoft.com/office/word/2006/wordml">
   <w:abstractNum w:abstractNumId="0">
     <w:nsid w:val="58266E63"/>
     <w:multiLevelType w:val="hybridMultilevel"/>
@@ -2821,7 +2969,7 @@
 </file>
 
 <file path=word/styles.xml><?xml version="1.0" encoding="utf-8"?>
-<w:styles xmlns:mc="http://schemas.openxmlformats.org/markup-compatibility/2006" xmlns:r="http://schemas.openxmlformats.org/officeDocument/2006/relationships" xmlns:w="http://schemas.openxmlformats.org/wordprocessingml/2006/main" xmlns:w14="http://schemas.microsoft.com/office/word/2010/wordml" mc:Ignorable="w14">
+<w:styles xmlns:r="http://schemas.openxmlformats.org/officeDocument/2006/relationships" xmlns:w="http://schemas.openxmlformats.org/wordprocessingml/2006/main">
   <w:docDefaults>
     <w:rPrDefault>
       <w:rPr>
@@ -2992,6 +3140,7 @@
     <w:uiPriority w:val="99"/>
     <w:semiHidden/>
     <w:unhideWhenUsed/>
+    <w:qFormat/>
     <w:tblPr>
       <w:tblInd w:w="0" w:type="dxa"/>
       <w:tblCellMar>

</xml_diff>

<commit_message>
Actualización del documento mediante la agregación de notas varias.
</commit_message>
<xml_diff>
--- a/Documento del estado del sistema VASPA - 12-03-19.docx
+++ b/Documento del estado del sistema VASPA - 12-03-19.docx
@@ -2586,16 +2586,34 @@
       </w:r>
     </w:p>
     <w:p>
-      <w:pPr>
-        <w:rPr>
-          <w:b/>
-        </w:rPr>
-      </w:pPr>
-      <w:r>
-        <w:rPr>
-          <w:b/>
-        </w:rPr>
+      <w:r>
         <w:t xml:space="preserve"> </w:t>
+      </w:r>
+      <w:r>
+        <w:t xml:space="preserve">-Usar </w:t>
+      </w:r>
+      <w:proofErr w:type="spellStart"/>
+      <w:r>
+        <w:t>Checksum</w:t>
+      </w:r>
+      <w:proofErr w:type="spellEnd"/>
+      <w:r>
+        <w:t xml:space="preserve"> para verificar la integridad del PDF.</w:t>
+      </w:r>
+    </w:p>
+    <w:p>
+      <w:r>
+        <w:t>-Los Programas no van a Rectorado, van a una Unidad Académica (en Lisandro de La Torre).</w:t>
+      </w:r>
+    </w:p>
+    <w:p>
+      <w:r>
+        <w:t>-Verificar el archivo seleccionado (mostrar al usuario el PDF seleccionado, antes de que lo suba). Es una verificación, para no subirlo así nomas.</w:t>
+      </w:r>
+    </w:p>
+    <w:p>
+      <w:r>
+        <w:t xml:space="preserve">-Contar con APK en la nube que se pueda instalar (para la presentación final). - APP Móvil. </w:t>
       </w:r>
     </w:p>
     <w:p>

</xml_diff>